<commit_message>
Documentation FINI projet fini
</commit_message>
<xml_diff>
--- a/docs/FactsheetESNE.docx
+++ b/docs/FactsheetESNE.docx
@@ -677,7 +677,7 @@
             </w:r>
             <w:r>
               <w:rPr>
-                <w:lang w:eastAsia="fr-CH"/>
+                <w:highlight w:val="none"/>
               </w:rPr>
             </w:r>
             <w:r>
@@ -855,12 +855,13 @@
           <w:insideH w:val="none" w:color="auto" w:sz="0" w:space="0"/>
           <w:insideV w:val="none" w:color="auto" w:sz="0" w:space="0"/>
         </w:tblBorders>
+        <w:tblLayout w:type="fixed"/>
         <w:tblLook w:val="04A0" w:firstRow="1" w:lastRow="0" w:firstColumn="1" w:lastColumn="0" w:noHBand="0" w:noVBand="1"/>
       </w:tblPr>
       <w:tblGrid>
-        <w:gridCol w:w="2548"/>
-        <w:gridCol w:w="2549"/>
-        <w:gridCol w:w="5535"/>
+        <w:gridCol w:w="2595"/>
+        <w:gridCol w:w="2648"/>
+        <w:gridCol w:w="5436"/>
       </w:tblGrid>
       <w:tr>
         <w:trPr>
@@ -869,7 +870,7 @@
         <w:tc>
           <w:tcPr>
             <w:shd w:val="clear" w:color="auto" w:fill="00cc99"/>
-            <w:tcW w:w="2548" w:type="dxa"/>
+            <w:tcW w:w="2595" w:type="dxa"/>
             <w:vAlign w:val="center"/>
             <w:textDirection w:val="lrTb"/>
             <w:noWrap w:val="false"/>
@@ -877,8 +878,16 @@
           <w:p>
             <w:pPr>
               <w:jc w:val="center"/>
+              <w:rPr>
+                <w:sz w:val="22"/>
+                <w:szCs w:val="20"/>
+              </w:rPr>
             </w:pPr>
             <w:r>
+              <w:rPr>
+                <w:sz w:val="22"/>
+                <w:szCs w:val="20"/>
+              </w:rPr>
               <mc:AlternateContent>
                 <mc:Choice Requires="wpg">
                   <w:drawing>
@@ -944,7 +953,12 @@
                 </mc:Fallback>
               </mc:AlternateContent>
             </w:r>
-            <w:r/>
+            <w:r>
+              <w:rPr>
+                <w:sz w:val="22"/>
+                <w:szCs w:val="20"/>
+              </w:rPr>
+            </w:r>
           </w:p>
         </w:tc>
         <w:tc>
@@ -959,17 +973,45 @@
           <w:p>
             <w:pPr>
               <w:jc w:val="both"/>
+              <w:rPr>
+                <w:sz w:val="22"/>
+                <w:szCs w:val="20"/>
+              </w:rPr>
             </w:pPr>
             <w:r>
+              <w:rPr>
+                <w:sz w:val="22"/>
+                <w:szCs w:val="20"/>
+              </w:rPr>
+            </w:r>
+            <w:r/>
+            <w:r>
+              <w:rPr>
+                <w:sz w:val="22"/>
+                <w:szCs w:val="20"/>
+              </w:rPr>
               <w:t xml:space="preserve">S</w:t>
             </w:r>
             <w:r>
+              <w:rPr>
+                <w:sz w:val="22"/>
+                <w:szCs w:val="20"/>
+              </w:rPr>
               <w:t xml:space="preserve">inabe Sàrl, basée à La Chaux-de-Fonds, Neuchâtel, depuis 2013, est spécialisée en programmation informatique. Dirigée par Benoît Vianin, Associé et Gérant, l'entreprise excelle dans la gestion de projet agile, la création de sites web, le développement d'a</w:t>
             </w:r>
             <w:r>
+              <w:rPr>
+                <w:sz w:val="22"/>
+                <w:szCs w:val="20"/>
+              </w:rPr>
               <w:t xml:space="preserve">pplications web métier, et l'hébergement. Elle offre également des solutions SaaS clés en main, telles que ERP/CRM, gestion du temps, hébergement web, et stockage de données, soit sur sa propre infrastructure suisse, soit via des fournisseurs cloud.</w:t>
             </w:r>
-            <w:r/>
+            <w:r>
+              <w:rPr>
+                <w:sz w:val="22"/>
+                <w:szCs w:val="20"/>
+              </w:rPr>
+            </w:r>
           </w:p>
         </w:tc>
       </w:tr>
@@ -980,7 +1022,7 @@
         <w:tc>
           <w:tcPr>
             <w:gridSpan w:val="2"/>
-            <w:tcW w:w="5097" w:type="dxa"/>
+            <w:tcW w:w="5243" w:type="dxa"/>
             <w:vAlign w:val="center"/>
             <w:vMerge w:val="restart"/>
             <w:textDirection w:val="lrTb"/>
@@ -991,6 +1033,8 @@
               <w:ind w:left="0" w:right="0" w:firstLine="0"/>
               <w:rPr>
                 <w:color w:val="00cc99"/>
+                <w:sz w:val="20"/>
+                <w:szCs w:val="20"/>
               </w:rPr>
               <w:pBdr>
                 <w:top w:val="none" w:color="000000" w:sz="4" w:space="0"/>
@@ -1002,59 +1046,76 @@
             <w:r>
               <w:rPr>
                 <w:color w:val="00cc99"/>
+                <w:sz w:val="22"/>
+                <w:szCs w:val="20"/>
+                <w:highlight w:val="none"/>
+              </w:rPr>
+            </w:r>
+            <w:r>
+              <w:rPr>
+                <w:color w:val="00cc99"/>
+                <w:sz w:val="22"/>
+                <w:szCs w:val="20"/>
+                <w:highlight w:val="none"/>
+              </w:rPr>
+            </w:r>
+          </w:p>
+          <w:p>
+            <w:pPr>
+              <w:ind w:left="0" w:right="0" w:firstLine="0"/>
+              <w:rPr>
+                <w:b/>
+                <w:bCs/>
+                <w:color w:val="00cc99"/>
+                <w:sz w:val="22"/>
+                <w:szCs w:val="22"/>
+                <w:highlight w:val="none"/>
+              </w:rPr>
+              <w:pBdr>
+                <w:top w:val="none" w:color="000000" w:sz="4" w:space="0"/>
+                <w:left w:val="none" w:color="000000" w:sz="4" w:space="0"/>
+                <w:bottom w:val="none" w:color="000000" w:sz="4" w:space="0"/>
+                <w:right w:val="none" w:color="000000" w:sz="4" w:space="0"/>
+              </w:pBdr>
+            </w:pPr>
+            <w:r>
+              <w:rPr>
+                <w:b/>
+                <w:bCs/>
+                <w:color w:val="00cc99"/>
+                <w:sz w:val="22"/>
+                <w:szCs w:val="20"/>
               </w:rPr>
               <w:t xml:space="preserve">L</w:t>
             </w:r>
             <w:r>
               <w:rPr>
+                <w:b/>
+                <w:bCs/>
                 <w:color w:val="00cc99"/>
+                <w:sz w:val="22"/>
+                <w:szCs w:val="20"/>
               </w:rPr>
               <w:t xml:space="preserve">e projet confié au CPNE-TI</w:t>
             </w:r>
             <w:r>
               <w:rPr>
-                <w:color w:val="00cc99"/>
-              </w:rPr>
-            </w:r>
-            <w:r>
-              <w:rPr>
-                <w:color w:val="00cc99"/>
-              </w:rPr>
-            </w:r>
-          </w:p>
-          <w:p>
-            <w:pPr>
-              <w:rPr>
                 <w:rFonts w:ascii="Times New Roman" w:hAnsi="Times New Roman" w:eastAsia="Times New Roman" w:cs="Times New Roman"/>
+                <w:b/>
+                <w:bCs/>
                 <w:color w:val="000000"/>
-                <w:sz w:val="24"/>
-                <w:szCs w:val="24"/>
-                <w:highlight w:val="none"/>
-              </w:rPr>
-            </w:pPr>
-            <w:r>
-              <w:rPr>
-                <w:rFonts w:ascii="Times New Roman" w:hAnsi="Times New Roman" w:eastAsia="Times New Roman" w:cs="Times New Roman"/>
-                <w:color w:val="000000"/>
-                <w:sz w:val="24"/>
+                <w:sz w:val="22"/>
+                <w:szCs w:val="22"/>
                 <w:highlight w:val="none"/>
               </w:rPr>
             </w:r>
             <w:r>
               <w:rPr>
-                <w:rFonts w:ascii="Times New Roman" w:hAnsi="Times New Roman" w:eastAsia="Times New Roman" w:cs="Times New Roman"/>
-                <w:color w:val="000000"/>
-                <w:sz w:val="24"/>
-                <w:highlight w:val="none"/>
-              </w:rPr>
-            </w:r>
-            <w:r>
-              <w:rPr>
-                <w:rFonts w:ascii="Times New Roman" w:hAnsi="Times New Roman" w:eastAsia="Times New Roman" w:cs="Times New Roman"/>
-                <w:color w:val="000000"/>
-                <w:sz w:val="24"/>
-                <w:szCs w:val="24"/>
-                <w:highlight w:val="none"/>
+                <w:b/>
+                <w:bCs/>
+                <w:color w:val="00cc99"/>
+                <w:sz w:val="22"/>
+                <w:szCs w:val="20"/>
               </w:rPr>
             </w:r>
           </w:p>
@@ -1063,14 +1124,31 @@
               <w:jc w:val="both"/>
               <w:rPr>
                 <w:rFonts w:ascii="Calibri" w:hAnsi="Calibri" w:cs="Calibri"/>
+                <w:sz w:val="20"/>
+                <w:szCs w:val="18"/>
               </w:rPr>
             </w:pPr>
             <w:r>
               <w:rPr>
                 <w:rFonts w:ascii="Calibri" w:hAnsi="Calibri" w:eastAsia="Calibri" w:cs="Calibri"/>
                 <w:color w:val="000000"/>
-                <w:sz w:val="24"/>
-                <w:szCs w:val="24"/>
+                <w:sz w:val="22"/>
+                <w:szCs w:val="22"/>
+                <w:highlight w:val="none"/>
+              </w:rPr>
+            </w:r>
+            <w:r>
+              <w:rPr>
+                <w:sz w:val="22"/>
+                <w:szCs w:val="20"/>
+              </w:rPr>
+            </w:r>
+            <w:r>
+              <w:rPr>
+                <w:rFonts w:ascii="Calibri" w:hAnsi="Calibri" w:eastAsia="Calibri" w:cs="Calibri"/>
+                <w:color w:val="000000"/>
+                <w:sz w:val="22"/>
+                <w:szCs w:val="22"/>
                 <w:highlight w:val="none"/>
               </w:rPr>
               <w:t xml:space="preserve">L</w:t>
@@ -1079,8 +1157,8 @@
               <w:rPr>
                 <w:rFonts w:ascii="Calibri" w:hAnsi="Calibri" w:eastAsia="Calibri" w:cs="Calibri"/>
                 <w:color w:val="000000"/>
-                <w:sz w:val="24"/>
-                <w:szCs w:val="24"/>
+                <w:sz w:val="22"/>
+                <w:szCs w:val="22"/>
                 <w:highlight w:val="none"/>
               </w:rPr>
               <w:t xml:space="preserve">e projet confié au CIFOM a pour objectif principal de développer un système novateur axé sur la performance et l'efficacité énergétique dans le domaine du développement web et des applications. L'impératif central de ce projet est de concevoir un banc de m</w:t>
@@ -1089,55 +1167,54 @@
               <w:rPr>
                 <w:rFonts w:ascii="Calibri" w:hAnsi="Calibri" w:eastAsia="Calibri" w:cs="Calibri"/>
                 <w:color w:val="000000"/>
-                <w:sz w:val="24"/>
-                <w:szCs w:val="24"/>
+                <w:sz w:val="22"/>
+                <w:szCs w:val="22"/>
                 <w:highlight w:val="none"/>
               </w:rPr>
               <w:t xml:space="preserve">esures dédié à la surveillance de la consommation électrique, offrant la capacité de générer du trafic web réaliste, d'effectuer des mesures précises de la consommation électrique, et de générer des rapports détaillés sur les performances.</w:t>
             </w:r>
             <w:r>
               <w:rPr>
+                <w:rFonts w:ascii="Calibri" w:hAnsi="Calibri" w:cs="Calibri"/>
+                <w:sz w:val="22"/>
+                <w:szCs w:val="20"/>
+              </w:rPr>
+            </w:r>
+            <w:r>
+              <w:rPr>
+                <w:rFonts w:ascii="Calibri" w:hAnsi="Calibri" w:cs="Calibri"/>
+                <w:sz w:val="20"/>
+                <w:szCs w:val="18"/>
+              </w:rPr>
+            </w:r>
+            <w:r>
+              <w:rPr>
                 <w:rFonts w:ascii="Calibri" w:hAnsi="Calibri" w:eastAsia="Calibri" w:cs="Calibri"/>
                 <w:color w:val="000000"/>
-                <w:sz w:val="24"/>
-                <w:szCs w:val="24"/>
+                <w:sz w:val="22"/>
+                <w:szCs w:val="22"/>
                 <w:highlight w:val="none"/>
               </w:rPr>
             </w:r>
             <w:r>
               <w:rPr>
                 <w:rFonts w:ascii="Calibri" w:hAnsi="Calibri" w:cs="Calibri"/>
-              </w:rPr>
-            </w:r>
-          </w:p>
-          <w:p>
-            <w:pPr>
-              <w:jc w:val="both"/>
-              <w:rPr>
-                <w:rFonts w:ascii="Calibri" w:hAnsi="Calibri" w:cs="Calibri"/>
-              </w:rPr>
-            </w:pPr>
-            <w:r>
-              <w:rPr>
-                <w:rFonts w:ascii="Calibri" w:hAnsi="Calibri" w:eastAsia="Calibri" w:cs="Calibri"/>
-                <w:color w:val="000000"/>
-                <w:sz w:val="24"/>
-                <w:szCs w:val="24"/>
-                <w:highlight w:val="none"/>
-              </w:rPr>
-            </w:r>
-            <w:r>
-              <w:rPr>
-                <w:rFonts w:ascii="Calibri" w:hAnsi="Calibri" w:eastAsia="Calibri" w:cs="Calibri"/>
-                <w:color w:val="000000"/>
-                <w:sz w:val="24"/>
-                <w:szCs w:val="24"/>
-                <w:highlight w:val="none"/>
+                <w:sz w:val="22"/>
+                <w:szCs w:val="20"/>
               </w:rPr>
             </w:r>
             <w:r>
               <w:rPr>
                 <w:rFonts w:ascii="Calibri" w:hAnsi="Calibri" w:cs="Calibri"/>
+                <w:sz w:val="22"/>
+                <w:szCs w:val="20"/>
+              </w:rPr>
+            </w:r>
+            <w:r>
+              <w:rPr>
+                <w:rFonts w:ascii="Calibri" w:hAnsi="Calibri" w:cs="Calibri"/>
+                <w:sz w:val="22"/>
+                <w:szCs w:val="20"/>
               </w:rPr>
             </w:r>
           </w:p>
@@ -1147,8 +1224,8 @@
               <w:rPr>
                 <w:rFonts w:ascii="Calibri" w:hAnsi="Calibri" w:cs="Calibri"/>
                 <w:color w:val="000000"/>
-                <w:sz w:val="24"/>
-                <w:szCs w:val="24"/>
+                <w:sz w:val="20"/>
+                <w:szCs w:val="20"/>
                 <w:highlight w:val="none"/>
               </w:rPr>
             </w:pPr>
@@ -1156,57 +1233,8 @@
               <w:rPr>
                 <w:rFonts w:ascii="Calibri" w:hAnsi="Calibri" w:eastAsia="Calibri" w:cs="Calibri"/>
                 <w:color w:val="000000"/>
-                <w:sz w:val="24"/>
-                <w:szCs w:val="24"/>
-                <w:highlight w:val="none"/>
-              </w:rPr>
-              <w:t xml:space="preserve">C</w:t>
-            </w:r>
-            <w:r>
-              <w:rPr>
-                <w:rFonts w:ascii="Calibri" w:hAnsi="Calibri" w:eastAsia="Calibri" w:cs="Calibri"/>
-                <w:color w:val="000000"/>
-                <w:sz w:val="24"/>
-                <w:szCs w:val="24"/>
-                <w:highlight w:val="none"/>
-              </w:rPr>
-              <w:t xml:space="preserve">e système repose sur une approche intégrée où Gatling est utilisé pour simuler le trafic web, le chip INA219 (bus I2C) est employé pour la mesure précise de la consommation électrique, et Node-Red est la plateforme de collecte de données. Cette démarche pe</w:t>
-            </w:r>
-            <w:r>
-              <w:rPr>
-                <w:rFonts w:ascii="Calibri" w:hAnsi="Calibri" w:eastAsia="Calibri" w:cs="Calibri"/>
-                <w:color w:val="000000"/>
-                <w:sz w:val="24"/>
-                <w:szCs w:val="24"/>
-                <w:highlight w:val="none"/>
-              </w:rPr>
-              <w:t xml:space="preserve">rmet une analyse approfondie des ressources électriques consommées lors de l'exécution d'applications web, favorisant ainsi l'optimisation des futurs développements en termes de performance et d'efficacité énergétique.</w:t>
-            </w:r>
-            <w:r>
-              <w:rPr>
-                <w:rFonts w:ascii="Calibri" w:hAnsi="Calibri" w:eastAsia="Calibri" w:cs="Calibri"/>
-                <w:color w:val="000000"/>
-                <w:sz w:val="24"/>
-                <w:szCs w:val="24"/>
-                <w:highlight w:val="none"/>
-              </w:rPr>
-            </w:r>
-            <w:r>
-              <w:rPr>
-                <w:rFonts w:ascii="Calibri" w:hAnsi="Calibri" w:cs="Calibri"/>
-                <w:color w:val="000000"/>
-                <w:sz w:val="24"/>
-                <w:szCs w:val="24"/>
-                <w:highlight w:val="none"/>
-              </w:rPr>
-            </w:r>
-          </w:p>
-          <w:p>
-            <w:r>
-              <w:rPr>
-                <w:rFonts w:ascii="Times New Roman" w:hAnsi="Times New Roman" w:eastAsia="Times New Roman" w:cs="Times New Roman"/>
-                <w:color w:val="000000"/>
-                <w:sz w:val="24"/>
+                <w:sz w:val="22"/>
+                <w:szCs w:val="22"/>
                 <w:highlight w:val="none"/>
               </w:rPr>
             </w:r>
@@ -1217,13 +1245,13 @@
                     <wp:anchor xmlns:wp="http://schemas.openxmlformats.org/drawingml/2006/wordprocessingDrawing" xmlns:wp14="http://schemas.microsoft.com/office/word/2010/wordprocessingDrawing" distT="0" distB="0" distL="115200" distR="115200" simplePos="0" relativeHeight="8192" behindDoc="1" locked="0" layoutInCell="1" allowOverlap="1">
                       <wp:simplePos x="0" y="0"/>
                       <wp:positionH relativeFrom="column">
-                        <wp:posOffset>1645259</wp:posOffset>
+                        <wp:posOffset>1712981</wp:posOffset>
                       </wp:positionH>
                       <wp:positionV relativeFrom="page">
-                        <wp:posOffset>4764791</wp:posOffset>
+                        <wp:posOffset>3981327</wp:posOffset>
                       </wp:positionV>
                       <wp:extent cx="1255958" cy="1302284"/>
-                      <wp:effectExtent l="246809" t="265414" r="246809" b="265414"/>
+                      <wp:effectExtent l="246808" t="265414" r="246808" b="265414"/>
                       <wp:wrapNone/>
                       <wp:docPr id="9" name=""/>
                       <wp:cNvGraphicFramePr>
@@ -1233,7 +1261,7 @@
                         <a:graphicData uri="http://schemas.openxmlformats.org/drawingml/2006/picture">
                           <pic:pic xmlns:pic="http://schemas.openxmlformats.org/drawingml/2006/picture">
                             <pic:nvPicPr>
-                              <pic:cNvPr id="1574472195" name=""/>
+                              <pic:cNvPr id="2106600964" name=""/>
                               <pic:cNvPicPr>
                                 <a:picLocks noChangeAspect="1"/>
                               </pic:cNvPicPr>
@@ -1244,9 +1272,9 @@
                               <a:stretch/>
                             </pic:blipFill>
                             <pic:spPr bwMode="auto">
-                              <a:xfrm rot="18419997" flipH="0" flipV="0">
+                              <a:xfrm rot="18419962" flipH="0" flipV="0">
                                 <a:off x="0" y="0"/>
-                                <a:ext cx="1255957" cy="1302284"/>
+                                <a:ext cx="1255956" cy="1302283"/>
                               </a:xfrm>
                               <a:prstGeom prst="rect">
                                 <a:avLst/>
@@ -1276,7 +1304,7 @@
                         <v:f eqn="sum @10 21600 0"/>
                       </v:formulas>
                     </v:shapetype>
-                    <v:shape id="_x0000_i8" o:spid="_x0000_s8" type="#_x0000_t75" style="position:absolute;z-index:-8192;o:allowoverlap:true;o:allowincell:true;mso-position-horizontal-relative:text;margin-left:129.55pt;mso-position-horizontal:absolute;mso-position-vertical-relative:page;margin-top:375.18pt;mso-position-vertical:absolute;width:98.89pt;height:102.54pt;mso-wrap-distance-left:9.07pt;mso-wrap-distance-top:0.00pt;mso-wrap-distance-right:9.07pt;mso-wrap-distance-bottom:0.00pt;rotation:306;" stroked="false">
+                    <v:shape id="_x0000_i8" o:spid="_x0000_s8" type="#_x0000_t75" style="position:absolute;z-index:-8192;o:allowoverlap:true;o:allowincell:true;mso-position-horizontal-relative:text;margin-left:134.88pt;mso-position-horizontal:absolute;mso-position-vertical-relative:page;margin-top:313.49pt;mso-position-vertical:absolute;width:98.89pt;height:102.54pt;mso-wrap-distance-left:9.07pt;mso-wrap-distance-top:0.00pt;mso-wrap-distance-right:9.07pt;mso-wrap-distance-bottom:0.00pt;rotation:306;" stroked="false">
                       <v:path textboxrect="0,0,0,0"/>
                       <v:imagedata r:id="rId22" o:title=""/>
                     </v:shape>
@@ -1286,18 +1314,140 @@
             </w:r>
             <w:r>
               <w:rPr>
-                <w:rFonts w:ascii="Times New Roman" w:hAnsi="Times New Roman" w:eastAsia="Times New Roman" w:cs="Times New Roman"/>
+                <w:rFonts w:ascii="Calibri" w:hAnsi="Calibri" w:eastAsia="Calibri" w:cs="Calibri"/>
                 <w:color w:val="000000"/>
-                <w:sz w:val="24"/>
+                <w:sz w:val="22"/>
+                <w:szCs w:val="22"/>
+                <w:highlight w:val="none"/>
+              </w:rPr>
+              <w:t xml:space="preserve">C</w:t>
+            </w:r>
+            <w:r>
+              <w:rPr>
+                <w:rFonts w:ascii="Calibri" w:hAnsi="Calibri" w:eastAsia="Calibri" w:cs="Calibri"/>
+                <w:color w:val="000000"/>
+                <w:sz w:val="22"/>
+                <w:szCs w:val="22"/>
+                <w:highlight w:val="none"/>
+              </w:rPr>
+              <w:t xml:space="preserve">e système repose sur une approche intégrée où Gatling est utilisé pour simuler le trafic web, le chip INA219 (bus I2C) est employé pour la mesure précise de la consommation électrique, et Node-Red est la plateforme de collecte de données. Cette démarche pe</w:t>
+            </w:r>
+            <w:r>
+              <w:rPr>
+                <w:rFonts w:ascii="Calibri" w:hAnsi="Calibri" w:eastAsia="Calibri" w:cs="Calibri"/>
+                <w:color w:val="000000"/>
+                <w:sz w:val="22"/>
+                <w:szCs w:val="22"/>
+                <w:highlight w:val="none"/>
+              </w:rPr>
+              <w:t xml:space="preserve">rmet une analyse approfondie des ressources électriques consommées lors de l'exécution d'applications web, favorisant ainsi l'optimisation des futurs développements en termes de performance et d'efficacité énergétique.</w:t>
+            </w:r>
+            <w:r>
+              <w:rPr>
+                <w:rFonts w:ascii="Calibri" w:hAnsi="Calibri" w:cs="Calibri"/>
+                <w:color w:val="000000"/>
+                <w:sz w:val="22"/>
+                <w:szCs w:val="22"/>
                 <w:highlight w:val="none"/>
               </w:rPr>
             </w:r>
-            <w:r/>
+            <w:r>
+              <w:rPr>
+                <w:rFonts w:ascii="Calibri" w:hAnsi="Calibri" w:cs="Calibri"/>
+                <w:color w:val="000000"/>
+                <w:sz w:val="20"/>
+                <w:szCs w:val="20"/>
+                <w:highlight w:val="none"/>
+              </w:rPr>
+            </w:r>
+            <w:r>
+              <w:rPr>
+                <w:rFonts w:ascii="Times New Roman" w:hAnsi="Times New Roman" w:eastAsia="Times New Roman" w:cs="Times New Roman"/>
+                <w:color w:val="000000"/>
+                <w:sz w:val="22"/>
+                <w:szCs w:val="20"/>
+                <w:highlight w:val="none"/>
+              </w:rPr>
+            </w:r>
+            <w:r>
+              <w:rPr>
+                <w:rFonts w:ascii="Times New Roman" w:hAnsi="Times New Roman" w:eastAsia="Times New Roman" w:cs="Times New Roman"/>
+                <w:color w:val="000000"/>
+                <w:sz w:val="22"/>
+                <w:szCs w:val="20"/>
+                <w:highlight w:val="none"/>
+              </w:rPr>
+            </w:r>
+            <w:r>
+              <w:rPr>
+                <w:rFonts w:ascii="Calibri" w:hAnsi="Calibri" w:cs="Calibri"/>
+                <w:color w:val="000000"/>
+                <w:sz w:val="22"/>
+                <w:szCs w:val="22"/>
+                <w:highlight w:val="none"/>
+              </w:rPr>
+            </w:r>
+          </w:p>
+          <w:p>
+            <w:pPr>
+              <w:rPr>
+                <w:rFonts w:ascii="Times New Roman" w:hAnsi="Times New Roman" w:eastAsia="Times New Roman" w:cs="Times New Roman"/>
+                <w:color w:val="000000"/>
+                <w:sz w:val="22"/>
+                <w:szCs w:val="22"/>
+                <w:highlight w:val="none"/>
+              </w:rPr>
+            </w:pPr>
+            <w:r>
+              <w:rPr>
+                <w:rFonts w:ascii="Times New Roman" w:hAnsi="Times New Roman" w:eastAsia="Times New Roman" w:cs="Times New Roman"/>
+                <w:color w:val="000000"/>
+                <w:sz w:val="22"/>
+                <w:szCs w:val="20"/>
+                <w:highlight w:val="none"/>
+              </w:rPr>
+            </w:r>
+            <w:r>
+              <w:rPr>
+                <w:sz w:val="22"/>
+                <w:szCs w:val="20"/>
+              </w:rPr>
+            </w:r>
+            <w:r>
+              <w:rPr>
+                <w:rFonts w:ascii="Times New Roman" w:hAnsi="Times New Roman" w:eastAsia="Times New Roman" w:cs="Times New Roman"/>
+                <w:color w:val="000000"/>
+                <w:sz w:val="22"/>
+                <w:szCs w:val="20"/>
+                <w:highlight w:val="none"/>
+              </w:rPr>
+            </w:r>
+            <w:r>
+              <w:rPr>
+                <w:sz w:val="22"/>
+                <w:szCs w:val="20"/>
+              </w:rPr>
+            </w:r>
+            <w:r>
+              <w:rPr>
+                <w:rFonts w:ascii="Times New Roman" w:hAnsi="Times New Roman" w:eastAsia="Times New Roman" w:cs="Times New Roman"/>
+                <w:color w:val="000000"/>
+                <w:sz w:val="22"/>
+                <w:szCs w:val="20"/>
+                <w:highlight w:val="none"/>
+              </w:rPr>
+            </w:r>
+            <w:r>
+              <w:rPr>
+                <w:sz w:val="22"/>
+                <w:szCs w:val="20"/>
+              </w:rPr>
+            </w:r>
           </w:p>
         </w:tc>
         <w:tc>
           <w:tcPr>
-            <w:tcW w:w="5535" w:type="dxa"/>
+            <w:tcW w:w="5436" w:type="dxa"/>
             <w:vAlign w:val="center"/>
             <w:textDirection w:val="lrTb"/>
             <w:noWrap w:val="false"/>
@@ -1306,16 +1456,32 @@
             <w:pPr>
               <w:jc w:val="center"/>
               <w:rPr>
+                <w:sz w:val="20"/>
+                <w:szCs w:val="18"/>
                 <w:highlight w:val="none"/>
               </w:rPr>
             </w:pPr>
             <w:r>
+              <w:rPr>
+                <w:sz w:val="22"/>
+                <w:szCs w:val="20"/>
+              </w:rPr>
+            </w:r>
+            <w:r>
               <mc:AlternateContent>
                 <mc:Choice Requires="wpg">
                   <w:drawing>
-                    <wp:inline xmlns:wp="http://schemas.openxmlformats.org/drawingml/2006/wordprocessingDrawing" distT="0" distB="0" distL="0" distR="0">
-                      <wp:extent cx="2736000" cy="1260000"/>
+                    <wp:anchor xmlns:wp="http://schemas.openxmlformats.org/drawingml/2006/wordprocessingDrawing" xmlns:wp14="http://schemas.microsoft.com/office/word/2010/wordprocessingDrawing" distT="0" distB="0" distL="115200" distR="115200" simplePos="0" relativeHeight="57344" behindDoc="1" locked="0" layoutInCell="1" allowOverlap="1">
+                      <wp:simplePos x="0" y="0"/>
+                      <wp:positionH relativeFrom="column">
+                        <wp:posOffset>-21167</wp:posOffset>
+                      </wp:positionH>
+                      <wp:positionV relativeFrom="page">
+                        <wp:posOffset>102625</wp:posOffset>
+                      </wp:positionV>
+                      <wp:extent cx="2603003" cy="2291122"/>
                       <wp:effectExtent l="0" t="0" r="0" b="0"/>
+                      <wp:wrapNone/>
                       <wp:docPr id="10" name=""/>
                       <wp:cNvGraphicFramePr>
                         <a:graphicFrameLocks xmlns:a="http://schemas.openxmlformats.org/drawingml/2006/main" noChangeAspect="1"/>
@@ -1324,7 +1490,7 @@
                         <a:graphicData uri="http://schemas.openxmlformats.org/drawingml/2006/picture">
                           <pic:pic xmlns:pic="http://schemas.openxmlformats.org/drawingml/2006/picture">
                             <pic:nvPicPr>
-                              <pic:cNvPr id="2097567792" name=""/>
+                              <pic:cNvPr id="1296719222" name=""/>
                               <pic:cNvPicPr>
                                 <a:picLocks noChangeAspect="1"/>
                               </pic:cNvPicPr>
@@ -1337,7 +1503,7 @@
                             <pic:spPr bwMode="auto">
                               <a:xfrm rot="0" flipH="0" flipV="0">
                                 <a:off x="0" y="0"/>
-                                <a:ext cx="2736000" cy="1260000"/>
+                                <a:ext cx="2603003" cy="2291122"/>
                               </a:xfrm>
                               <a:prstGeom prst="rect">
                                 <a:avLst/>
@@ -1346,7 +1512,7 @@
                           </pic:pic>
                         </a:graphicData>
                       </a:graphic>
-                    </wp:inline>
+                    </wp:anchor>
                   </w:drawing>
                 </mc:Choice>
                 <mc:Fallback>
@@ -1367,7 +1533,7 @@
                         <v:f eqn="sum @10 21600 0"/>
                       </v:formulas>
                     </v:shapetype>
-                    <v:shape id="_x0000_i9" o:spid="_x0000_s9" type="#_x0000_t75" style="width:215.43pt;height:99.21pt;mso-wrap-distance-left:0.00pt;mso-wrap-distance-top:0.00pt;mso-wrap-distance-right:0.00pt;mso-wrap-distance-bottom:0.00pt;rotation:0;" stroked="false">
+                    <v:shape id="_x0000_i9" o:spid="_x0000_s9" type="#_x0000_t75" style="position:absolute;z-index:-57344;o:allowoverlap:true;o:allowincell:true;mso-position-horizontal-relative:text;margin-left:-1.67pt;mso-position-horizontal:absolute;mso-position-vertical-relative:page;margin-top:8.08pt;mso-position-vertical:absolute;width:204.96pt;height:180.40pt;mso-wrap-distance-left:9.07pt;mso-wrap-distance-top:0.00pt;mso-wrap-distance-right:9.07pt;mso-wrap-distance-bottom:0.00pt;rotation:0;" stroked="false">
                       <v:path textboxrect="0,0,0,0"/>
                       <v:imagedata r:id="rId23" o:title=""/>
                     </v:shape>
@@ -1377,6 +1543,40 @@
             </w:r>
             <w:r>
               <w:rPr>
+                <w:sz w:val="22"/>
+                <w:szCs w:val="20"/>
+              </w:rPr>
+            </w:r>
+            <w:r/>
+            <w:r>
+              <w:rPr>
+                <w:sz w:val="22"/>
+                <w:szCs w:val="20"/>
+              </w:rPr>
+            </w:r>
+            <w:r>
+              <w:rPr>
+                <w:sz w:val="22"/>
+                <w:szCs w:val="20"/>
+              </w:rPr>
+            </w:r>
+            <w:r>
+              <w:rPr>
+                <w:sz w:val="22"/>
+                <w:szCs w:val="20"/>
+              </w:rPr>
+            </w:r>
+            <w:r>
+              <w:rPr>
+                <w:sz w:val="22"/>
+                <w:szCs w:val="20"/>
+                <w:highlight w:val="none"/>
+              </w:rPr>
+            </w:r>
+            <w:r>
+              <w:rPr>
+                <w:sz w:val="20"/>
+                <w:szCs w:val="18"/>
                 <w:highlight w:val="none"/>
               </w:rPr>
             </w:r>
@@ -1384,93 +1584,50 @@
           <w:p>
             <w:pPr>
               <w:jc w:val="center"/>
+              <w:rPr>
+                <w:sz w:val="22"/>
+                <w:szCs w:val="20"/>
+              </w:rPr>
             </w:pPr>
             <w:r>
               <w:rPr>
-                <w:highlight w:val="none"/>
-              </w:rPr>
-              <mc:AlternateContent>
-                <mc:Choice Requires="wpg">
-                  <w:drawing>
-                    <wp:inline xmlns:wp="http://schemas.openxmlformats.org/drawingml/2006/wordprocessingDrawing" distT="0" distB="0" distL="0" distR="0">
-                      <wp:extent cx="2736000" cy="698400"/>
-                      <wp:effectExtent l="0" t="0" r="0" b="0"/>
-                      <wp:docPr id="11" name=""/>
-                      <wp:cNvGraphicFramePr>
-                        <a:graphicFrameLocks xmlns:a="http://schemas.openxmlformats.org/drawingml/2006/main" noChangeAspect="1"/>
-                      </wp:cNvGraphicFramePr>
-                      <a:graphic xmlns:a="http://schemas.openxmlformats.org/drawingml/2006/main">
-                        <a:graphicData uri="http://schemas.openxmlformats.org/drawingml/2006/picture">
-                          <pic:pic xmlns:pic="http://schemas.openxmlformats.org/drawingml/2006/picture">
-                            <pic:nvPicPr>
-                              <pic:cNvPr id="1151553711" name=""/>
-                              <pic:cNvPicPr>
-                                <a:picLocks noChangeAspect="1"/>
-                              </pic:cNvPicPr>
-                              <pic:nvPr/>
-                            </pic:nvPicPr>
-                            <pic:blipFill>
-                              <a:blip r:embed="rId24"/>
-                              <a:stretch/>
-                            </pic:blipFill>
-                            <pic:spPr bwMode="auto">
-                              <a:xfrm rot="0" flipH="0" flipV="0">
-                                <a:off x="0" y="0"/>
-                                <a:ext cx="2736000" cy="698399"/>
-                              </a:xfrm>
-                              <a:prstGeom prst="rect">
-                                <a:avLst/>
-                              </a:prstGeom>
-                            </pic:spPr>
-                          </pic:pic>
-                        </a:graphicData>
-                      </a:graphic>
-                    </wp:inline>
-                  </w:drawing>
-                </mc:Choice>
-                <mc:Fallback>
-                  <w:pict>
-                    <v:shapetype type="#_x0000_t75" o:spt="75" coordsize="21600,21600" o:preferrelative="t" path="m@4@5l@4@11@9@11@9@5xe">
-                      <v:formulas>
-                        <v:f eqn="if lineDrawn pixelLineWidth 0"/>
-                        <v:f eqn="sum @0 1 0"/>
-                        <v:f eqn="sum 0 0 @1"/>
-                        <v:f eqn="prod @2 1 2"/>
-                        <v:f eqn="prod @3 21600 pixelWidth"/>
-                        <v:f eqn="prod @3 21600 pixelHeight"/>
-                        <v:f eqn="sum @0 0 1"/>
-                        <v:f eqn="prod @6 1 2"/>
-                        <v:f eqn="prod @7 21600 pixelWidth"/>
-                        <v:f eqn="sum @8 21600 0"/>
-                        <v:f eqn="prod @7 21600 pixelHeight"/>
-                        <v:f eqn="sum @10 21600 0"/>
-                      </v:formulas>
-                    </v:shapetype>
-                    <v:shape id="_x0000_i10" o:spid="_x0000_s10" type="#_x0000_t75" style="width:215.43pt;height:54.99pt;mso-wrap-distance-left:0.00pt;mso-wrap-distance-top:0.00pt;mso-wrap-distance-right:0.00pt;mso-wrap-distance-bottom:0.00pt;rotation:0;" stroked="false">
-                      <v:path textboxrect="0,0,0,0"/>
-                      <v:imagedata r:id="rId24" o:title=""/>
-                    </v:shape>
-                  </w:pict>
-                </mc:Fallback>
-              </mc:AlternateContent>
-            </w:r>
-            <w:r>
-              <w:rPr>
+                <w:sz w:val="22"/>
+                <w:szCs w:val="20"/>
                 <w:highlight w:val="none"/>
               </w:rPr>
             </w:r>
             <w:r/>
+            <w:r>
+              <w:rPr>
+                <w:sz w:val="22"/>
+                <w:szCs w:val="20"/>
+                <w:highlight w:val="none"/>
+              </w:rPr>
+            </w:r>
+            <w:r>
+              <w:rPr>
+                <w:sz w:val="22"/>
+                <w:szCs w:val="20"/>
+                <w:highlight w:val="none"/>
+              </w:rPr>
+            </w:r>
+            <w:r>
+              <w:rPr>
+                <w:sz w:val="22"/>
+                <w:szCs w:val="20"/>
+              </w:rPr>
+            </w:r>
           </w:p>
         </w:tc>
       </w:tr>
       <w:tr>
         <w:trPr>
-          <w:trHeight w:val="1813"/>
+          <w:trHeight w:val="3433"/>
         </w:trPr>
         <w:tc>
           <w:tcPr>
             <w:gridSpan w:val="2"/>
-            <w:tcW w:w="5097" w:type="dxa"/>
+            <w:tcW w:w="5243" w:type="dxa"/>
             <w:vMerge w:val="continue"/>
             <w:textDirection w:val="lrTb"/>
             <w:noWrap w:val="false"/>
@@ -1482,7 +1639,7 @@
         </w:tc>
         <w:tc>
           <w:tcPr>
-            <w:tcW w:w="5535" w:type="dxa"/>
+            <w:tcW w:w="5436" w:type="dxa"/>
             <w:vAlign w:val="center"/>
             <w:vMerge w:val="restart"/>
             <w:textDirection w:val="lrTb"/>
@@ -1492,7 +1649,11 @@
             <w:pPr>
               <w:ind w:left="0" w:right="0" w:firstLine="0"/>
               <w:rPr>
+                <w:b/>
+                <w:bCs/>
                 <w:color w:val="00cc99"/>
+                <w:sz w:val="20"/>
+                <w:szCs w:val="20"/>
               </w:rPr>
               <w:pBdr>
                 <w:top w:val="none" w:color="000000" w:sz="4" w:space="0"/>
@@ -1503,20 +1664,108 @@
             </w:pPr>
             <w:r>
               <w:rPr>
+                <w:b/>
+                <w:bCs/>
                 <w:color w:val="00cc99"/>
+                <w:sz w:val="22"/>
+                <w:szCs w:val="20"/>
+                <w:highlight w:val="none"/>
+              </w:rPr>
+            </w:r>
+            <w:r>
+              <w:rPr>
+                <w:b/>
+                <w:bCs/>
+                <w:color w:val="00cc99"/>
+                <w:sz w:val="22"/>
+                <w:szCs w:val="20"/>
+                <w:highlight w:val="none"/>
+              </w:rPr>
+            </w:r>
+          </w:p>
+          <w:p>
+            <w:pPr>
+              <w:ind w:left="0" w:right="0" w:firstLine="0"/>
+              <w:rPr>
+                <w:b/>
+                <w:bCs/>
+                <w:color w:val="00cc99"/>
+                <w:sz w:val="22"/>
+                <w:szCs w:val="22"/>
+                <w:highlight w:val="none"/>
+              </w:rPr>
+              <w:pBdr>
+                <w:top w:val="none" w:color="000000" w:sz="4" w:space="0"/>
+                <w:left w:val="none" w:color="000000" w:sz="4" w:space="0"/>
+                <w:bottom w:val="none" w:color="000000" w:sz="4" w:space="0"/>
+                <w:right w:val="none" w:color="000000" w:sz="4" w:space="0"/>
+              </w:pBdr>
+            </w:pPr>
+            <w:r>
+              <w:rPr>
+                <w:b/>
+                <w:bCs/>
+                <w:color w:val="00cc99"/>
+                <w:sz w:val="22"/>
+                <w:szCs w:val="20"/>
+                <w:highlight w:val="none"/>
+              </w:rPr>
+            </w:r>
+            <w:r>
+              <w:rPr>
+                <w:b/>
+                <w:bCs/>
+                <w:color w:val="00cc99"/>
+                <w:sz w:val="22"/>
+                <w:szCs w:val="20"/>
+                <w:highlight w:val="none"/>
+              </w:rPr>
+            </w:r>
+          </w:p>
+          <w:p>
+            <w:pPr>
+              <w:ind w:left="0" w:right="0" w:firstLine="0"/>
+              <w:rPr>
+                <w:b/>
+                <w:bCs/>
+                <w:color w:val="00cc99"/>
+                <w:sz w:val="22"/>
+                <w:szCs w:val="22"/>
+                <w:highlight w:val="none"/>
+              </w:rPr>
+              <w:pBdr>
+                <w:top w:val="none" w:color="000000" w:sz="4" w:space="0"/>
+                <w:left w:val="none" w:color="000000" w:sz="4" w:space="0"/>
+                <w:bottom w:val="none" w:color="000000" w:sz="4" w:space="0"/>
+                <w:right w:val="none" w:color="000000" w:sz="4" w:space="0"/>
+              </w:pBdr>
+            </w:pPr>
+            <w:r>
+              <w:rPr>
+                <w:b/>
+                <w:bCs/>
+                <w:color w:val="00cc99"/>
+                <w:sz w:val="22"/>
+                <w:szCs w:val="20"/>
               </w:rPr>
               <w:t xml:space="preserve">La solution développée par le CPNE-TI</w:t>
             </w:r>
             <w:r>
               <w:rPr>
-                <w:rFonts w:ascii="Times New Roman" w:hAnsi="Times New Roman" w:eastAsia="Times New Roman" w:cs="Times New Roman"/>
-                <w:color w:val="00cc99"/>
-                <w:sz w:val="24"/>
+                <w:b/>
+                <w:bCs/>
+                <w:sz w:val="22"/>
+                <w:szCs w:val="20"/>
+                <w:highlight w:val="none"/>
               </w:rPr>
             </w:r>
             <w:r>
               <w:rPr>
+                <w:b/>
+                <w:bCs/>
                 <w:color w:val="00cc99"/>
+                <w:sz w:val="22"/>
+                <w:szCs w:val="20"/>
               </w:rPr>
             </w:r>
           </w:p>
@@ -1524,21 +1773,46 @@
             <w:pPr>
               <w:jc w:val="both"/>
               <w:rPr>
+                <w:sz w:val="20"/>
+                <w:szCs w:val="18"/>
                 <w:highlight w:val="none"/>
               </w:rPr>
             </w:pPr>
             <w:r>
               <w:rPr>
+                <w:sz w:val="22"/>
+                <w:szCs w:val="20"/>
+                <w:highlight w:val="none"/>
+              </w:rPr>
+              <w:t xml:space="preserve">L</w:t>
+            </w:r>
+            <w:r>
+              <w:rPr>
+                <w:sz w:val="22"/>
+                <w:szCs w:val="20"/>
+                <w:highlight w:val="none"/>
+              </w:rPr>
+              <w:t xml:space="preserve">a solution développée dans le cadre de ce projet résulte d'une analyse approfondie et de la mise en œuvre des solutions requises. Cette solution complète comprend une interface Web permettant l'exécution de tests et la récupération de rapports au format PD</w:t>
+            </w:r>
+            <w:r>
+              <w:rPr>
+                <w:sz w:val="22"/>
+                <w:szCs w:val="20"/>
+                <w:highlight w:val="none"/>
+              </w:rPr>
+              <w:t xml:space="preserve">F, renfermant les résultats. Bien que des possibilités d'amélioration subsistent, cette réalisation constitue une base solide pour d'autres travaux de diplôme à venir.</w:t>
+            </w:r>
+            <w:r>
+              <w:rPr>
+                <w:sz w:val="22"/>
+                <w:szCs w:val="20"/>
                 <w:highlight w:val="none"/>
               </w:rPr>
             </w:r>
             <w:r>
               <w:rPr>
-                <w:highlight w:val="none"/>
-              </w:rPr>
-            </w:r>
-            <w:r>
-              <w:rPr>
+                <w:sz w:val="20"/>
+                <w:szCs w:val="18"/>
                 <w:highlight w:val="none"/>
               </w:rPr>
             </w:r>
@@ -1547,93 +1821,111 @@
             <w:pPr>
               <w:jc w:val="both"/>
               <w:rPr>
+                <w:sz w:val="22"/>
+                <w:szCs w:val="20"/>
+              </w:rPr>
+            </w:pPr>
+            <w:r>
+              <w:rPr>
+                <w:sz w:val="22"/>
+                <w:szCs w:val="20"/>
+                <w:highlight w:val="none"/>
+              </w:rPr>
+            </w:r>
+            <w:r>
+              <w:rPr>
+                <w:sz w:val="22"/>
+                <w:szCs w:val="20"/>
+                <w:highlight w:val="none"/>
+              </w:rPr>
+            </w:r>
+            <w:r>
+              <w:rPr>
+                <w:sz w:val="22"/>
+                <w:szCs w:val="20"/>
+              </w:rPr>
+            </w:r>
+          </w:p>
+          <w:p>
+            <w:pPr>
+              <w:jc w:val="both"/>
+              <w:rPr>
+                <w:sz w:val="22"/>
+                <w:szCs w:val="22"/>
                 <w:highlight w:val="none"/>
               </w:rPr>
             </w:pPr>
             <w:r>
               <w:rPr>
+                <w:sz w:val="22"/>
+                <w:szCs w:val="20"/>
                 <w:highlight w:val="none"/>
               </w:rPr>
               <w:t xml:space="preserve">L</w:t>
             </w:r>
             <w:r>
               <w:rPr>
+                <w:sz w:val="22"/>
+                <w:szCs w:val="20"/>
                 <w:highlight w:val="none"/>
               </w:rPr>
-              <w:t xml:space="preserve">a solution développée dans le cadre de ce projet résulte d'une analyse approfondie et de la mise en œuvre des solutions requises. Cette solution complète comprend une interface Web permettant l'exécution de tests et la récupération de rapports au format PD</w:t>
+              <w:t xml:space="preserve">e système actuel peut être déployé à l'aide de scripts, et toutes les fonctionnalités de Node-Red sont accessibles et exploitables. Ce projet a évolué au-delà de la phase de "preuve de concept" et demeure fonctionnel, malgré certaines contraintes matériell</w:t>
             </w:r>
             <w:r>
               <w:rPr>
+                <w:sz w:val="22"/>
+                <w:szCs w:val="20"/>
                 <w:highlight w:val="none"/>
               </w:rPr>
-              <w:t xml:space="preserve">F, renfermant les résultats. Bien que des possibilités d'amélioration subsistent, cette réalisation constitue une base solide pour d'autres travaux de diplôme à venir.</w:t>
+              <w:t xml:space="preserve">es. Avec une interface Web conviviale, il permet d'effectuer des tests et de récupérer facilement des rapports PDF détaillés. La solution offre un potentiel d'amélioration pour les futurs projets tout en étant opérationnelle avec les ressources actuelles.</w:t>
             </w:r>
             <w:r>
               <w:rPr>
+                <w:sz w:val="22"/>
+                <w:szCs w:val="20"/>
                 <w:highlight w:val="none"/>
               </w:rPr>
             </w:r>
             <w:r>
               <w:rPr>
-                <w:highlight w:val="none"/>
+                <w:sz w:val="22"/>
+                <w:szCs w:val="20"/>
               </w:rPr>
             </w:r>
           </w:p>
           <w:p>
             <w:pPr>
               <w:jc w:val="both"/>
+              <w:rPr>
+                <w:sz w:val="22"/>
+                <w:szCs w:val="22"/>
+              </w:rPr>
             </w:pPr>
             <w:r>
               <w:rPr>
+                <w:sz w:val="22"/>
+                <w:szCs w:val="20"/>
                 <w:highlight w:val="none"/>
               </w:rPr>
             </w:r>
             <w:r>
               <w:rPr>
+                <w:sz w:val="22"/>
+                <w:szCs w:val="20"/>
                 <w:highlight w:val="none"/>
               </w:rPr>
             </w:r>
-            <w:r/>
-          </w:p>
-          <w:p>
-            <w:pPr>
-              <w:jc w:val="both"/>
-            </w:pPr>
-            <w:r>
-              <w:rPr>
-                <w:highlight w:val="none"/>
-              </w:rPr>
-              <w:t xml:space="preserve">L</w:t>
-            </w:r>
-            <w:r>
-              <w:rPr>
-                <w:highlight w:val="none"/>
-              </w:rPr>
-              <w:t xml:space="preserve">e système actuel peut être déployé à l'aide de scripts, et toutes les fonctionnalités de Node-Red sont accessibles et exploitables. Ce projet a évolué au-delà de la phase de "preuve de concept" et demeure fonctionnel, malgré certaines contraintes matériell</w:t>
-            </w:r>
-            <w:r>
-              <w:rPr>
-                <w:highlight w:val="none"/>
-              </w:rPr>
-              <w:t xml:space="preserve">es. Avec une interface Web conviviale, il permet d'effectuer des tests et de récupérer facilement des rapports PDF détaillés. La solution offre un potentiel d'amélioration pour les futurs projets tout en étant opérationnelle avec les ressources actuelles.</w:t>
-            </w:r>
-            <w:r>
-              <w:rPr>
-                <w:highlight w:val="none"/>
-              </w:rPr>
-            </w:r>
-            <w:r/>
           </w:p>
         </w:tc>
       </w:tr>
       <w:tr>
         <w:trPr>
-          <w:trHeight w:val="2625"/>
+          <w:trHeight w:val="2126"/>
         </w:trPr>
         <w:tc>
           <w:tcPr>
             <w:gridSpan w:val="2"/>
-            <w:tcW w:w="5097" w:type="dxa"/>
+            <w:tcW w:w="5243" w:type="dxa"/>
             <w:vAlign w:val="center"/>
             <w:textDirection w:val="lrTb"/>
             <w:noWrap w:val="false"/>
@@ -1641,42 +1933,61 @@
           <w:p>
             <w:pPr>
               <w:jc w:val="center"/>
+              <w:rPr>
+                <w:sz w:val="22"/>
+                <w:szCs w:val="20"/>
+              </w:rPr>
             </w:pPr>
             <w:r>
               <w:rPr>
+                <w:sz w:val="22"/>
+                <w:szCs w:val="20"/>
                 <w:highlight w:val="none"/>
               </w:rPr>
             </w:r>
             <w:r>
               <w:rPr>
+                <w:sz w:val="22"/>
+                <w:szCs w:val="20"/>
                 <w:highlight w:val="none"/>
               </w:rPr>
             </w:r>
-            <w:r/>
+            <w:r>
+              <w:rPr>
+                <w:sz w:val="22"/>
+                <w:szCs w:val="20"/>
+              </w:rPr>
+            </w:r>
           </w:p>
           <w:p>
             <w:pPr>
               <w:jc w:val="center"/>
               <w:rPr>
+                <w:sz w:val="20"/>
+                <w:szCs w:val="18"/>
                 <w:highlight w:val="none"/>
               </w:rPr>
             </w:pPr>
             <w:r>
+              <w:rPr>
+                <w:sz w:val="22"/>
+                <w:szCs w:val="20"/>
+              </w:rPr>
               <mc:AlternateContent>
                 <mc:Choice Requires="wpg">
                   <w:drawing>
                     <wp:anchor xmlns:wp="http://schemas.openxmlformats.org/drawingml/2006/wordprocessingDrawing" xmlns:wp14="http://schemas.microsoft.com/office/word/2010/wordprocessingDrawing" distT="0" distB="0" distL="115200" distR="115200" simplePos="0" relativeHeight="6144" behindDoc="0" locked="0" layoutInCell="1" allowOverlap="1">
                       <wp:simplePos x="0" y="0"/>
                       <wp:positionH relativeFrom="column">
-                        <wp:posOffset>104560</wp:posOffset>
+                        <wp:posOffset>107453</wp:posOffset>
                       </wp:positionH>
                       <wp:positionV relativeFrom="paragraph">
-                        <wp:posOffset>629222</wp:posOffset>
+                        <wp:posOffset>172940</wp:posOffset>
                       </wp:positionV>
                       <wp:extent cx="1438928" cy="795398"/>
                       <wp:effectExtent l="30642" t="58579" r="30642" b="58579"/>
                       <wp:wrapNone/>
-                      <wp:docPr id="12" name=""/>
+                      <wp:docPr id="11" name=""/>
                       <wp:cNvGraphicFramePr>
                         <a:graphicFrameLocks xmlns:a="http://schemas.openxmlformats.org/drawingml/2006/main" noChangeAspect="1"/>
                       </wp:cNvGraphicFramePr>
@@ -1691,8 +2002,8 @@
                               <pic:nvPr/>
                             </pic:nvPicPr>
                             <pic:blipFill>
-                              <a:blip r:embed="rId25"/>
-                              <a:srcRect l="0" t="0" r="0" b="26296"/>
+                              <a:blip r:embed="rId24"/>
+                              <a:srcRect l="0" t="0" r="0" b="26295"/>
                               <a:stretch/>
                             </pic:blipFill>
                             <pic:spPr bwMode="auto">
@@ -1728,9 +2039,9 @@
                         <v:f eqn="sum @10 21600 0"/>
                       </v:formulas>
                     </v:shapetype>
-                    <v:shape id="_x0000_i11" o:spid="_x0000_s11" type="#_x0000_t75" style="position:absolute;z-index:6144;o:allowoverlap:true;o:allowincell:true;mso-position-horizontal-relative:text;margin-left:8.23pt;mso-position-horizontal:absolute;mso-position-vertical-relative:text;margin-top:49.55pt;mso-position-vertical:absolute;width:113.30pt;height:62.63pt;mso-wrap-distance-left:9.07pt;mso-wrap-distance-top:0.00pt;mso-wrap-distance-right:9.07pt;mso-wrap-distance-bottom:0.00pt;rotation:355;" stroked="false">
+                    <v:shape id="_x0000_i10" o:spid="_x0000_s10" type="#_x0000_t75" style="position:absolute;z-index:6144;o:allowoverlap:true;o:allowincell:true;mso-position-horizontal-relative:text;margin-left:8.46pt;mso-position-horizontal:absolute;mso-position-vertical-relative:text;margin-top:13.62pt;mso-position-vertical:absolute;width:113.30pt;height:62.63pt;mso-wrap-distance-left:9.07pt;mso-wrap-distance-top:0.00pt;mso-wrap-distance-right:9.07pt;mso-wrap-distance-bottom:0.00pt;rotation:355;" stroked="false">
                       <v:path textboxrect="0,0,0,0"/>
-                      <v:imagedata r:id="rId25" o:title=""/>
+                      <v:imagedata r:id="rId24" o:title=""/>
                     </v:shape>
                   </w:pict>
                 </mc:Fallback>
@@ -1738,6 +2049,15 @@
             </w:r>
             <w:r>
               <w:rPr>
+                <w:sz w:val="22"/>
+                <w:szCs w:val="20"/>
+                <w:highlight w:val="none"/>
+              </w:rPr>
+            </w:r>
+            <w:r>
+              <w:rPr>
+                <w:sz w:val="20"/>
+                <w:szCs w:val="18"/>
                 <w:highlight w:val="none"/>
               </w:rPr>
             </w:r>
@@ -1745,7 +2065,7 @@
         </w:tc>
         <w:tc>
           <w:tcPr>
-            <w:tcW w:w="5535" w:type="dxa"/>
+            <w:tcW w:w="5436" w:type="dxa"/>
             <w:vMerge w:val="continue"/>
             <w:textDirection w:val="lrTb"/>
             <w:noWrap w:val="false"/>
@@ -1762,31 +2082,48 @@
         </w:trPr>
         <w:tc>
           <w:tcPr>
-            <w:tcW w:w="2548" w:type="dxa"/>
+            <w:tcW w:w="2595" w:type="dxa"/>
             <w:vAlign w:val="center"/>
             <w:textDirection w:val="lrTb"/>
             <w:noWrap w:val="false"/>
           </w:tcPr>
           <w:p>
             <w:pPr>
-              <w:jc w:val="center"/>
+              <w:jc w:val="left"/>
+              <w:rPr>
+                <w:sz w:val="22"/>
+                <w:szCs w:val="20"/>
+                <w:highlight w:val="none"/>
+                <w:lang w:eastAsia="fr-CH"/>
+              </w:rPr>
             </w:pPr>
             <w:r>
               <w:rPr>
+                <w:sz w:val="22"/>
+                <w:szCs w:val="20"/>
                 <w:lang w:eastAsia="fr-CH"/>
               </w:rPr>
             </w:r>
             <w:r>
               <w:rPr>
-                <w:lang w:eastAsia="fr-CH"/>
+                <w:sz w:val="22"/>
+                <w:szCs w:val="20"/>
               </w:rPr>
               <mc:AlternateContent>
                 <mc:Choice Requires="wpg">
                   <w:drawing>
-                    <wp:inline xmlns:wp="http://schemas.openxmlformats.org/drawingml/2006/wordprocessingDrawing" distT="0" distB="0" distL="0" distR="0">
-                      <wp:extent cx="1344892" cy="1344892"/>
+                    <wp:anchor xmlns:wp="http://schemas.openxmlformats.org/drawingml/2006/wordprocessingDrawing" xmlns:wp14="http://schemas.microsoft.com/office/word/2010/wordprocessingDrawing" distT="0" distB="0" distL="115200" distR="115200" simplePos="0" relativeHeight="45056" behindDoc="1" locked="0" layoutInCell="1" allowOverlap="1">
+                      <wp:simplePos x="0" y="0"/>
+                      <wp:positionH relativeFrom="column">
+                        <wp:posOffset>-68580</wp:posOffset>
+                      </wp:positionH>
+                      <wp:positionV relativeFrom="page">
+                        <wp:posOffset>53369</wp:posOffset>
+                      </wp:positionV>
+                      <wp:extent cx="1631586" cy="1789653"/>
                       <wp:effectExtent l="0" t="0" r="0" b="0"/>
-                      <wp:docPr id="13" name=""/>
+                      <wp:wrapNone/>
+                      <wp:docPr id="12" name=""/>
                       <wp:cNvGraphicFramePr>
                         <a:graphicFrameLocks xmlns:a="http://schemas.openxmlformats.org/drawingml/2006/main" noChangeAspect="1"/>
                       </wp:cNvGraphicFramePr>
@@ -1794,20 +2131,21 @@
                         <a:graphicData uri="http://schemas.openxmlformats.org/drawingml/2006/picture">
                           <pic:pic xmlns:pic="http://schemas.openxmlformats.org/drawingml/2006/picture">
                             <pic:nvPicPr>
-                              <pic:cNvPr id="1341585568" name=""/>
+                              <pic:cNvPr id="811901637" name=""/>
                               <pic:cNvPicPr>
                                 <a:picLocks noChangeAspect="1"/>
                               </pic:cNvPicPr>
                               <pic:nvPr/>
                             </pic:nvPicPr>
                             <pic:blipFill>
-                              <a:blip r:embed="rId26"/>
+                              <a:blip r:embed="rId25"/>
+                              <a:srcRect l="0" t="17734" r="0" b="0"/>
                               <a:stretch/>
                             </pic:blipFill>
                             <pic:spPr bwMode="auto">
-                              <a:xfrm flipH="0" flipV="0">
+                              <a:xfrm rot="0" flipH="0" flipV="0">
                                 <a:off x="0" y="0"/>
-                                <a:ext cx="1344891" cy="1344891"/>
+                                <a:ext cx="1631585" cy="1789653"/>
                               </a:xfrm>
                               <a:prstGeom prst="rect">
                                 <a:avLst/>
@@ -1816,7 +2154,7 @@
                           </pic:pic>
                         </a:graphicData>
                       </a:graphic>
-                    </wp:inline>
+                    </wp:anchor>
                   </w:drawing>
                 </mc:Choice>
                 <mc:Fallback>
@@ -1837,9 +2175,9 @@
                         <v:f eqn="sum @10 21600 0"/>
                       </v:formulas>
                     </v:shapetype>
-                    <v:shape id="_x0000_i12" o:spid="_x0000_s12" type="#_x0000_t75" style="width:105.90pt;height:105.90pt;mso-wrap-distance-left:0.00pt;mso-wrap-distance-top:0.00pt;mso-wrap-distance-right:0.00pt;mso-wrap-distance-bottom:0.00pt;" stroked="false">
+                    <v:shape id="_x0000_i11" o:spid="_x0000_s11" type="#_x0000_t75" style="position:absolute;z-index:-45056;o:allowoverlap:true;o:allowincell:true;mso-position-horizontal-relative:text;margin-left:-5.40pt;mso-position-horizontal:absolute;mso-position-vertical-relative:page;margin-top:4.20pt;mso-position-vertical:absolute;width:128.47pt;height:140.92pt;mso-wrap-distance-left:9.07pt;mso-wrap-distance-top:0.00pt;mso-wrap-distance-right:9.07pt;mso-wrap-distance-bottom:0.00pt;rotation:0;" stroked="false">
                       <v:path textboxrect="0,0,0,0"/>
-                      <v:imagedata r:id="rId26" o:title=""/>
+                      <v:imagedata r:id="rId25" o:title=""/>
                     </v:shape>
                   </w:pict>
                 </mc:Fallback>
@@ -1847,10 +2185,58 @@
             </w:r>
             <w:r>
               <w:rPr>
+                <w:sz w:val="22"/>
+                <w:szCs w:val="20"/>
                 <w:lang w:eastAsia="fr-CH"/>
               </w:rPr>
             </w:r>
-            <w:r/>
+            <w:r>
+              <w:rPr>
+                <w:sz w:val="22"/>
+                <w:szCs w:val="20"/>
+              </w:rPr>
+            </w:r>
+            <w:r>
+              <w:rPr>
+                <w:sz w:val="22"/>
+                <w:szCs w:val="20"/>
+                <w:lang w:eastAsia="fr-CH"/>
+              </w:rPr>
+            </w:r>
+            <w:r>
+              <w:rPr>
+                <w:sz w:val="22"/>
+                <w:szCs w:val="20"/>
+                <w:lang w:eastAsia="fr-CH"/>
+              </w:rPr>
+            </w:r>
+            <w:r>
+              <w:rPr>
+                <w:sz w:val="22"/>
+                <w:szCs w:val="20"/>
+                <w:lang w:eastAsia="fr-CH"/>
+              </w:rPr>
+            </w:r>
+            <w:r>
+              <w:rPr>
+                <w:sz w:val="22"/>
+                <w:szCs w:val="20"/>
+                <w:lang w:eastAsia="fr-CH"/>
+              </w:rPr>
+            </w:r>
+            <w:r>
+              <w:rPr>
+                <w:sz w:val="22"/>
+                <w:szCs w:val="20"/>
+                <w:lang w:eastAsia="fr-CH"/>
+              </w:rPr>
+            </w:r>
+            <w:r>
+              <w:rPr>
+                <w:sz w:val="22"/>
+                <w:szCs w:val="20"/>
+              </w:rPr>
+            </w:r>
           </w:p>
         </w:tc>
         <w:tc>
@@ -1862,38 +2248,210 @@
             <w:noWrap w:val="false"/>
           </w:tcPr>
           <w:p>
+            <w:pPr>
+              <w:rPr>
+                <w:b/>
+                <w:bCs/>
+                <w:color w:val="00cc99"/>
+                <w:sz w:val="22"/>
+                <w:szCs w:val="22"/>
+              </w:rPr>
+            </w:pPr>
+            <w:r>
+              <w:rPr>
+                <w:sz w:val="22"/>
+                <w:szCs w:val="20"/>
+                <w:highlight w:val="none"/>
+              </w:rPr>
+            </w:r>
+            <w:r>
+              <w:rPr>
+                <w:b/>
+                <w:bCs/>
+                <w:color w:val="00cc99"/>
+                <w:sz w:val="22"/>
+                <w:szCs w:val="20"/>
+                <w:highlight w:val="none"/>
+              </w:rPr>
+              <w:t xml:space="preserve">La collaboration CPNE-TI – entreprise</w:t>
+            </w:r>
+            <w:r>
+              <w:rPr>
+                <w:b/>
+                <w:bCs/>
+                <w:color w:val="00cc99"/>
+                <w:sz w:val="22"/>
+                <w:szCs w:val="20"/>
+                <w:highlight w:val="none"/>
+              </w:rPr>
+            </w:r>
+            <w:r>
+              <w:rPr>
+                <w:b/>
+                <w:bCs/>
+                <w:color w:val="00cc99"/>
+                <w:sz w:val="22"/>
+                <w:szCs w:val="20"/>
+                <w:highlight w:val="none"/>
+              </w:rPr>
+            </w:r>
+          </w:p>
+          <w:p>
+            <w:pPr>
+              <w:rPr>
+                <w:sz w:val="22"/>
+                <w:szCs w:val="22"/>
+                <w:highlight w:val="none"/>
+              </w:rPr>
+            </w:pPr>
             <w:r>
               <w:rPr>
                 <w:color w:val="00cc99"/>
+                <w:sz w:val="22"/>
+                <w:szCs w:val="20"/>
+                <w:highlight w:val="none"/>
               </w:rPr>
-              <w:t xml:space="preserve">La collaboration CIFOM – entreprise</w:t>
             </w:r>
-            <w:r/>
-          </w:p>
-          <w:p>
-            <w:r/>
-            <w:r/>
-          </w:p>
-          <w:p>
-            <w:r/>
-            <w:r/>
-          </w:p>
-          <w:p>
-            <w:r/>
-            <w:r/>
+            <w:r>
+              <w:rPr>
+                <w:sz w:val="22"/>
+                <w:szCs w:val="20"/>
+              </w:rPr>
+              <w:t xml:space="preserve">La collaboration entre le Centre Professionnel Neuchâtelois (CPNE) et Sinabe pour un travail de diplôme offre des avantages significatifs.</w:t>
+            </w:r>
+            <w:r>
+              <w:rPr>
+                <w:sz w:val="22"/>
+                <w:szCs w:val="20"/>
+              </w:rPr>
+            </w:r>
           </w:p>
           <w:p>
             <w:pPr>
-              <w:jc w:val="center"/>
+              <w:rPr>
+                <w:sz w:val="22"/>
+                <w:szCs w:val="20"/>
+              </w:rPr>
             </w:pPr>
             <w:r>
-              <w:t xml:space="preserve">(</w:t>
+              <w:rPr>
+                <w:sz w:val="22"/>
+                <w:szCs w:val="20"/>
+              </w:rPr>
+              <w:t xml:space="preserve">Développer un projet aligné sur les besoins de l'entreprise enrichit l'expérience de l'étudiant en le confrontant à l</w:t>
             </w:r>
             <w:r>
-              <w:t xml:space="preserve">max</w:t>
+              <w:rPr>
+                <w:sz w:val="22"/>
+                <w:szCs w:val="20"/>
+              </w:rPr>
+              <w:t xml:space="preserve">a réalité professionnelle et à la résolution de problèmes concrets. </w:t>
             </w:r>
             <w:r>
-              <w:t xml:space="preserve"> 110 mots, fournis par le responsable de l’entreprise)</w:t>
+              <w:rPr>
+                <w:sz w:val="22"/>
+                <w:szCs w:val="20"/>
+              </w:rPr>
+            </w:r>
+          </w:p>
+          <w:p>
+            <w:pPr>
+              <w:rPr>
+                <w:sz w:val="22"/>
+                <w:szCs w:val="20"/>
+              </w:rPr>
+            </w:pPr>
+            <w:r>
+              <w:rPr>
+                <w:sz w:val="22"/>
+                <w:szCs w:val="20"/>
+              </w:rPr>
+              <w:t xml:space="preserve">Travailler avec Cyril Tobler, passionné par le sujet, crée une collaboration mutuellement bénéfique.</w:t>
+            </w:r>
+            <w:r>
+              <w:rPr>
+                <w:sz w:val="22"/>
+                <w:szCs w:val="20"/>
+              </w:rPr>
+            </w:r>
+          </w:p>
+          <w:p>
+            <w:pPr>
+              <w:rPr>
+                <w:sz w:val="22"/>
+                <w:szCs w:val="22"/>
+              </w:rPr>
+            </w:pPr>
+            <w:r>
+              <w:rPr>
+                <w:sz w:val="22"/>
+                <w:szCs w:val="20"/>
+                <w:highlight w:val="none"/>
+              </w:rPr>
+            </w:r>
+            <w:r>
+              <w:rPr>
+                <w:sz w:val="22"/>
+                <w:szCs w:val="20"/>
+                <w:highlight w:val="none"/>
+              </w:rPr>
+            </w:r>
+          </w:p>
+          <w:p>
+            <w:pPr>
+              <w:rPr>
+                <w:sz w:val="22"/>
+                <w:szCs w:val="22"/>
+                <w:highlight w:val="none"/>
+              </w:rPr>
+            </w:pPr>
+            <w:r>
+              <w:rPr>
+                <w:sz w:val="22"/>
+                <w:szCs w:val="20"/>
+              </w:rPr>
+              <w:t xml:space="preserve">Nous remercions chaleureusement le CPNE pour cette opportunité et saluons les enseigna</w:t>
+            </w:r>
+            <w:r>
+              <w:rPr>
+                <w:sz w:val="22"/>
+                <w:szCs w:val="20"/>
+              </w:rPr>
+              <w:t xml:space="preserve">nts et encadrants qui ont été des partenaires clés dans la formation et la réussite de cette collaboration. </w:t>
+            </w:r>
+            <w:r>
+              <w:rPr>
+                <w:sz w:val="22"/>
+                <w:szCs w:val="20"/>
+              </w:rPr>
+            </w:r>
+          </w:p>
+          <w:p>
+            <w:pPr>
+              <w:rPr>
+                <w:sz w:val="22"/>
+                <w:szCs w:val="22"/>
+              </w:rPr>
+            </w:pPr>
+            <w:r>
+              <w:rPr>
+                <w:sz w:val="22"/>
+                <w:szCs w:val="20"/>
+              </w:rPr>
+              <w:t xml:space="preserve">Cette démarche renforce le lien entre l'académique et le professionnel, intégrant les entreprises dans la formation de futurs collaborateurs pour le</w:t>
+            </w:r>
+            <w:r>
+              <w:rPr>
+                <w:sz w:val="22"/>
+                <w:szCs w:val="20"/>
+              </w:rPr>
+              <w:t xml:space="preserve"> bénéfice de tous.</w:t>
+            </w:r>
+            <w:r>
+              <w:rPr>
+                <w:sz w:val="22"/>
+                <w:szCs w:val="20"/>
+              </w:rPr>
             </w:r>
             <w:r/>
           </w:p>

</xml_diff>